<commit_message>
Update The World's Best Selling Cars-2.docx
</commit_message>
<xml_diff>
--- a/The World's Best Selling Cars-2.docx
+++ b/The World's Best Selling Cars-2.docx
@@ -11,18 +11,21 @@
       </w:pPr>
       <w:r>
         <w:rPr>
+          <w:highlight w:val="yellow"/>
           <w:lang w:val="en-GB"/>
         </w:rPr>
         <w:t xml:space="preserve">The World’s </w:t>
       </w:r>
       <w:r>
         <w:rPr>
+          <w:highlight w:val="yellow"/>
           <w:lang w:val="en-GB"/>
         </w:rPr>
         <w:t>Best Selling</w:t>
       </w:r>
       <w:r>
         <w:rPr>
+          <w:highlight w:val="yellow"/>
           <w:lang w:val="en-GB"/>
         </w:rPr>
         <w:t xml:space="preserve"> Cars</w:t>
@@ -106,10 +109,10 @@
             <v:path o:extrusionok="f" gradientshapeok="t" o:connecttype="rect"/>
             <o:lock v:ext="edit" aspectratio="t"/>
           </v:shapetype>
-          <v:shape id="_x0000_i1131" type="#_x0000_t75" style="width:244.5pt;height:127.9pt" o:ole="">
-            <v:imagedata r:id="rId7" o:title=""/>
+          <v:shape id="_x0000_i1025" type="#_x0000_t75" style="width:244.2pt;height:127.85pt" o:ole="">
+            <v:imagedata r:id="rId8" o:title=""/>
           </v:shape>
-          <o:OLEObject Type="Embed" ProgID="Excel.Sheet.12" ShapeID="_x0000_i1131" DrawAspect="Content" ObjectID="_1725955829" r:id="rId8"/>
+          <o:OLEObject Type="Embed" ProgID="Excel.Sheet.12" ShapeID="_x0000_i1025" DrawAspect="Content" ObjectID="_1753858008" r:id="rId9"/>
         </w:object>
       </w:r>
       <w:bookmarkEnd w:id="0"/>
@@ -143,10 +146,10 @@
           <w:lang w:val="en-GB"/>
         </w:rPr>
         <w:object w:dxaOrig="3918" w:dyaOrig="2052" w14:anchorId="243A4882">
-          <v:shape id="_x0000_i1135" type="#_x0000_t75" style="width:244.5pt;height:127.9pt" o:ole="">
-            <v:imagedata r:id="rId9" o:title=""/>
+          <v:shape id="_x0000_i1026" type="#_x0000_t75" style="width:244.2pt;height:127.85pt" o:ole="">
+            <v:imagedata r:id="rId10" o:title=""/>
           </v:shape>
-          <o:OLEObject Type="Embed" ProgID="Excel.Sheet.12" ShapeID="_x0000_i1135" DrawAspect="Content" ObjectID="_1725955830" r:id="rId10"/>
+          <o:OLEObject Type="Embed" ProgID="Excel.Sheet.12" ShapeID="_x0000_i1026" DrawAspect="Content" ObjectID="_1753858009" r:id="rId11"/>
         </w:object>
       </w:r>
     </w:p>
@@ -973,15 +976,21 @@
 </file>
 
 <file path=customXml/item1.xml><?xml version="1.0" encoding="utf-8"?>
-<?mso-contentType ?>
-<FormTemplates xmlns="http://schemas.microsoft.com/sharepoint/v3/contenttype/forms">
-  <Display>DocumentLibraryForm</Display>
-  <Edit>DocumentLibraryForm</Edit>
-  <New>DocumentLibraryForm</New>
-</FormTemplates>
+<p:properties xmlns:p="http://schemas.microsoft.com/office/2006/metadata/properties" xmlns:xsi="http://www.w3.org/2001/XMLSchema-instance" xmlns:pc="http://schemas.microsoft.com/office/infopath/2007/PartnerControls">
+  <documentManagement>
+    <TaxCatchAll xmlns="055155b3-cbc3-4cfc-8963-c46fa7962a3c" xsi:nil="true"/>
+    <lcf76f155ced4ddcb4097134ff3c332f xmlns="bbd51b45-74d7-428a-bf07-eb48fd8c7cac">
+      <Terms xmlns="http://schemas.microsoft.com/office/infopath/2007/PartnerControls"/>
+    </lcf76f155ced4ddcb4097134ff3c332f>
+  </documentManagement>
+</p:properties>
 </file>
 
 <file path=customXml/item2.xml><?xml version="1.0" encoding="utf-8"?>
+<b:Sources xmlns:b="http://schemas.openxmlformats.org/officeDocument/2006/bibliography" xmlns="http://schemas.openxmlformats.org/officeDocument/2006/bibliography" SelectedStyle="\APASixthEditionOfficeOnline.xsl" StyleName="APA" Version="6"/>
+</file>
+
+<file path=customXml/item3.xml><?xml version="1.0" encoding="utf-8"?>
 <ct:contentTypeSchema xmlns:ct="http://schemas.microsoft.com/office/2006/metadata/contentType" xmlns:ma="http://schemas.microsoft.com/office/2006/metadata/properties/metaAttributes" ct:_="" ma:_="" ma:contentTypeName="Document" ma:contentTypeID="0x010100D431785D0CB87A4C8168CC6C104FEA4A" ma:contentTypeVersion="13" ma:contentTypeDescription="Create a new document." ma:contentTypeScope="" ma:versionID="5a5cdc5fde6a9c4589556a97c50cf3a3">
   <xsd:schema xmlns:xsd="http://www.w3.org/2001/XMLSchema" xmlns:xs="http://www.w3.org/2001/XMLSchema" xmlns:p="http://schemas.microsoft.com/office/2006/metadata/properties" xmlns:ns2="bbd51b45-74d7-428a-bf07-eb48fd8c7cac" xmlns:ns3="055155b3-cbc3-4cfc-8963-c46fa7962a3c" targetNamespace="http://schemas.microsoft.com/office/2006/metadata/properties" ma:root="true" ma:fieldsID="36471db0e8a36a8eae8f08ca3b72c7d6" ns2:_="" ns3:_="">
     <xsd:import namespace="bbd51b45-74d7-428a-bf07-eb48fd8c7cac"/>
@@ -1204,34 +1213,27 @@
 </ct:contentTypeSchema>
 </file>
 
-<file path=customXml/item3.xml><?xml version="1.0" encoding="utf-8"?>
-<b:Sources xmlns:b="http://schemas.openxmlformats.org/officeDocument/2006/bibliography" xmlns="http://schemas.openxmlformats.org/officeDocument/2006/bibliography" SelectedStyle="\APASixthEditionOfficeOnline.xsl" StyleName="APA" Version="6"/>
-</file>
-
 <file path=customXml/item4.xml><?xml version="1.0" encoding="utf-8"?>
-<p:properties xmlns:p="http://schemas.microsoft.com/office/2006/metadata/properties" xmlns:xsi="http://www.w3.org/2001/XMLSchema-instance" xmlns:pc="http://schemas.microsoft.com/office/infopath/2007/PartnerControls">
-  <documentManagement>
-    <TaxCatchAll xmlns="055155b3-cbc3-4cfc-8963-c46fa7962a3c" xsi:nil="true"/>
-    <lcf76f155ced4ddcb4097134ff3c332f xmlns="bbd51b45-74d7-428a-bf07-eb48fd8c7cac">
-      <Terms xmlns="http://schemas.microsoft.com/office/infopath/2007/PartnerControls"/>
-    </lcf76f155ced4ddcb4097134ff3c332f>
-  </documentManagement>
-</p:properties>
+<?mso-contentType ?>
+<FormTemplates xmlns="http://schemas.microsoft.com/sharepoint/v3/contenttype/forms">
+  <Display>DocumentLibraryForm</Display>
+  <Edit>DocumentLibraryForm</Edit>
+  <New>DocumentLibraryForm</New>
+</FormTemplates>
 </file>
 
 <file path=customXml/itemProps1.xml><?xml version="1.0" encoding="utf-8"?>
-<ds:datastoreItem xmlns:ds="http://schemas.openxmlformats.org/officeDocument/2006/customXml" ds:itemID="{E62D62CF-2215-475C-8355-A0FC8E894DC9}">
+<ds:datastoreItem xmlns:ds="http://schemas.openxmlformats.org/officeDocument/2006/customXml" ds:itemID="{0EF5E2DE-A1DF-4737-8248-EB852EDC01BE}">
   <ds:schemaRefs>
-    <ds:schemaRef ds:uri="http://schemas.microsoft.com/sharepoint/v3/contenttype/forms"/>
+    <ds:schemaRef ds:uri="http://schemas.microsoft.com/office/2006/metadata/properties"/>
+    <ds:schemaRef ds:uri="http://schemas.microsoft.com/office/infopath/2007/PartnerControls"/>
+    <ds:schemaRef ds:uri="055155b3-cbc3-4cfc-8963-c46fa7962a3c"/>
+    <ds:schemaRef ds:uri="bbd51b45-74d7-428a-bf07-eb48fd8c7cac"/>
   </ds:schemaRefs>
 </ds:datastoreItem>
 </file>
 
 <file path=customXml/itemProps2.xml><?xml version="1.0" encoding="utf-8"?>
-<ds:datastoreItem xmlns:ds="http://schemas.openxmlformats.org/officeDocument/2006/customXml" ds:itemID="{03A4F7D1-B4B1-4C3A-A96E-BB13FDB1E28D}"/>
-</file>
-
-<file path=customXml/itemProps3.xml><?xml version="1.0" encoding="utf-8"?>
 <ds:datastoreItem xmlns:ds="http://schemas.openxmlformats.org/officeDocument/2006/customXml" ds:itemID="{25998D1B-F9DC-4A76-BDDB-2EE282D3DFF6}">
   <ds:schemaRefs>
     <ds:schemaRef ds:uri="http://schemas.openxmlformats.org/officeDocument/2006/bibliography"/>
@@ -1239,6 +1241,29 @@
 </ds:datastoreItem>
 </file>
 
+<file path=customXml/itemProps3.xml><?xml version="1.0" encoding="utf-8"?>
+<ds:datastoreItem xmlns:ds="http://schemas.openxmlformats.org/officeDocument/2006/customXml" ds:itemID="{03A4F7D1-B4B1-4C3A-A96E-BB13FDB1E28D}">
+  <ds:schemaRefs>
+    <ds:schemaRef ds:uri="http://schemas.microsoft.com/office/2006/metadata/contentType"/>
+    <ds:schemaRef ds:uri="http://schemas.microsoft.com/office/2006/metadata/properties/metaAttributes"/>
+    <ds:schemaRef ds:uri="http://www.w3.org/2001/XMLSchema"/>
+    <ds:schemaRef ds:uri="http://schemas.microsoft.com/office/2006/metadata/properties"/>
+    <ds:schemaRef ds:uri="bbd51b45-74d7-428a-bf07-eb48fd8c7cac"/>
+    <ds:schemaRef ds:uri="055155b3-cbc3-4cfc-8963-c46fa7962a3c"/>
+    <ds:schemaRef ds:uri="http://schemas.microsoft.com/office/2006/documentManagement/types"/>
+    <ds:schemaRef ds:uri="http://schemas.microsoft.com/office/infopath/2007/PartnerControls"/>
+    <ds:schemaRef ds:uri="http://schemas.openxmlformats.org/package/2006/metadata/core-properties"/>
+    <ds:schemaRef ds:uri="http://purl.org/dc/elements/1.1/"/>
+    <ds:schemaRef ds:uri="http://purl.org/dc/terms/"/>
+    <ds:schemaRef ds:uri="http://schemas.microsoft.com/internal/obd"/>
+  </ds:schemaRefs>
+</ds:datastoreItem>
+</file>
+
 <file path=customXml/itemProps4.xml><?xml version="1.0" encoding="utf-8"?>
-<ds:datastoreItem xmlns:ds="http://schemas.openxmlformats.org/officeDocument/2006/customXml" ds:itemID="{0EF5E2DE-A1DF-4737-8248-EB852EDC01BE}"/>
+<ds:datastoreItem xmlns:ds="http://schemas.openxmlformats.org/officeDocument/2006/customXml" ds:itemID="{E62D62CF-2215-475C-8355-A0FC8E894DC9}">
+  <ds:schemaRefs>
+    <ds:schemaRef ds:uri="http://schemas.microsoft.com/sharepoint/v3/contenttype/forms"/>
+  </ds:schemaRefs>
+</ds:datastoreItem>
 </file>
</xml_diff>